<commit_message>
Committing changes to rectify spelling mistake.
</commit_message>
<xml_diff>
--- a/LittlePayCodeTest/LittlePay-Code-Test-READ-ME.docx
+++ b/LittlePayCodeTest/LittlePay-Code-Test-READ-ME.docx
@@ -265,7 +265,6 @@
           <w:b/>
           <w:color w:val="2E74B5" w:themeColor="accent1" w:themeShade="BF"/>
         </w:rPr>
-        <w:lastRenderedPageBreak/>
         <w:t>Package and Classes details</w:t>
       </w:r>
     </w:p>
@@ -1259,9 +1258,9 @@
         </w:rPr>
         <w:drawing>
           <wp:inline distT="0" distB="0" distL="0" distR="0">
-            <wp:extent cx="5334000" cy="4657725"/>
-            <wp:effectExtent l="19050" t="19050" r="19050" b="28575"/>
-            <wp:docPr id="10" name="Picture 10"/>
+            <wp:extent cx="5295900" cy="4381500"/>
+            <wp:effectExtent l="19050" t="19050" r="19050" b="19050"/>
+            <wp:docPr id="1" name="Picture 1"/>
             <wp:cNvGraphicFramePr>
               <a:graphicFrameLocks xmlns:a="http://schemas.openxmlformats.org/drawingml/2006/main" noChangeAspect="1"/>
             </wp:cNvGraphicFramePr>
@@ -1269,7 +1268,7 @@
               <a:graphicData uri="http://schemas.openxmlformats.org/drawingml/2006/picture">
                 <pic:pic xmlns:pic="http://schemas.openxmlformats.org/drawingml/2006/picture">
                   <pic:nvPicPr>
-                    <pic:cNvPr id="0" name="Picture 10"/>
+                    <pic:cNvPr id="0" name="Picture 1"/>
                     <pic:cNvPicPr>
                       <a:picLocks noChangeAspect="1" noChangeArrowheads="1"/>
                     </pic:cNvPicPr>
@@ -1284,7 +1283,7 @@
                   <pic:spPr bwMode="auto">
                     <a:xfrm>
                       <a:off x="0" y="0"/>
-                      <a:ext cx="5334000" cy="4657725"/>
+                      <a:ext cx="5295900" cy="4381500"/>
                     </a:xfrm>
                     <a:prstGeom prst="rect">
                       <a:avLst/>
@@ -1952,7 +1951,7 @@
   <a:extraClrSchemeLst/>
   <a:extLst>
     <a:ext uri="{05A4C25C-085E-4340-85A3-A5531E510DB2}">
-      <thm15:themeFamily xmlns:thm15="http://schemas.microsoft.com/office/thememl/2012/main" xmlns="" name="Office Theme" id="{62F939B6-93AF-4DB8-9C6B-D6C7DFDC589F}" vid="{4A3C46E8-61CC-4603-A589-7422A47A8E4A}"/>
+      <thm15:themeFamily xmlns="" xmlns:thm15="http://schemas.microsoft.com/office/thememl/2012/main" name="Office Theme" id="{62F939B6-93AF-4DB8-9C6B-D6C7DFDC589F}" vid="{4A3C46E8-61CC-4603-A589-7422A47A8E4A}"/>
     </a:ext>
   </a:extLst>
 </a:theme>

</xml_diff>

<commit_message>
Update Trips input- Added Trips from exercise sheet, in addition to 1 cancelled trip and 1 incomplete trip
</commit_message>
<xml_diff>
--- a/LittlePayCodeTest/LittlePay-Code-Test-READ-ME.docx
+++ b/LittlePayCodeTest/LittlePay-Code-Test-READ-ME.docx
@@ -1258,9 +1258,9 @@
         </w:rPr>
         <w:drawing>
           <wp:inline distT="0" distB="0" distL="0" distR="0">
-            <wp:extent cx="5295900" cy="4381500"/>
-            <wp:effectExtent l="19050" t="19050" r="19050" b="19050"/>
-            <wp:docPr id="1" name="Picture 1"/>
+            <wp:extent cx="5267325" cy="4610100"/>
+            <wp:effectExtent l="19050" t="19050" r="28575" b="19050"/>
+            <wp:docPr id="2" name="Picture 1"/>
             <wp:cNvGraphicFramePr>
               <a:graphicFrameLocks xmlns:a="http://schemas.openxmlformats.org/drawingml/2006/main" noChangeAspect="1"/>
             </wp:cNvGraphicFramePr>
@@ -1283,7 +1283,7 @@
                   <pic:spPr bwMode="auto">
                     <a:xfrm>
                       <a:off x="0" y="0"/>
-                      <a:ext cx="5295900" cy="4381500"/>
+                      <a:ext cx="5267325" cy="4610100"/>
                     </a:xfrm>
                     <a:prstGeom prst="rect">
                       <a:avLst/>
@@ -1951,7 +1951,7 @@
   <a:extraClrSchemeLst/>
   <a:extLst>
     <a:ext uri="{05A4C25C-085E-4340-85A3-A5531E510DB2}">
-      <thm15:themeFamily xmlns="" xmlns:thm15="http://schemas.microsoft.com/office/thememl/2012/main" name="Office Theme" id="{62F939B6-93AF-4DB8-9C6B-D6C7DFDC589F}" vid="{4A3C46E8-61CC-4603-A589-7422A47A8E4A}"/>
+      <thm15:themeFamily xmlns:thm15="http://schemas.microsoft.com/office/thememl/2012/main" xmlns="" name="Office Theme" id="{62F939B6-93AF-4DB8-9C6B-D6C7DFDC589F}" vid="{4A3C46E8-61CC-4603-A589-7422A47A8E4A}"/>
     </a:ext>
   </a:extLst>
 </a:theme>

</xml_diff>